<commit_message>
Update Preguntas y respuestas.docx
</commit_message>
<xml_diff>
--- a/Workshop_01/Drafts/Preguntas y respuestas.docx
+++ b/Workshop_01/Drafts/Preguntas y respuestas.docx
@@ -5,6 +5,565 @@
     <w:p>
       <w:r>
         <w:t xml:space="preserve">Aquí van las preguntas elegidas, con sus respuestas según el texto. </w:t>
+      </w:r>
+    </w:p>
+    <w:p/>
+    <w:p>
+      <w:r>
+        <w:t>Bloque 1.</w:t>
+      </w:r>
+    </w:p>
+    <w:p>
+      <w:r>
+        <w:t xml:space="preserve">1. De </w:t>
+      </w:r>
+      <w:proofErr w:type="spellStart"/>
+      <w:r>
+        <w:t>Chatbots</w:t>
+      </w:r>
+      <w:proofErr w:type="spellEnd"/>
+      <w:r>
+        <w:t xml:space="preserve"> a </w:t>
+      </w:r>
+      <w:proofErr w:type="spellStart"/>
+      <w:r>
+        <w:t>Agentic</w:t>
+      </w:r>
+      <w:proofErr w:type="spellEnd"/>
+      <w:r>
+        <w:t xml:space="preserve"> AI: Los reportes señalan un cambio de paradigma hacia la IA </w:t>
+      </w:r>
+      <w:proofErr w:type="spellStart"/>
+      <w:r>
+        <w:t>Agéntica</w:t>
+      </w:r>
+      <w:proofErr w:type="spellEnd"/>
+      <w:r>
+        <w:t>. Explique la diferencia fundamental entre una IA Generativa convencional y un Agente de IA. ¿Por qué McKinsey considera esto una revolución en la ejecución de flujos de trabajo (</w:t>
+      </w:r>
+      <w:proofErr w:type="spellStart"/>
+      <w:r>
+        <w:t>workflows</w:t>
+      </w:r>
+      <w:proofErr w:type="spellEnd"/>
+      <w:r>
+        <w:t>) y no solo en la generación de contenido?</w:t>
+      </w:r>
+    </w:p>
+    <w:p>
+      <w:r>
+        <w:t xml:space="preserve">2. </w:t>
+      </w:r>
+      <w:r>
+        <w:rPr>
+          <w:rFonts w:ascii="Segoe UI Symbol" w:hAnsi="Segoe UI Symbol" w:cs="Segoe UI Symbol"/>
+        </w:rPr>
+        <w:t>⁠</w:t>
+      </w:r>
+      <w:r>
+        <w:t xml:space="preserve">La Brecha del Escalado (Pilot </w:t>
+      </w:r>
+      <w:proofErr w:type="spellStart"/>
+      <w:r>
+        <w:t>Purgatory</w:t>
+      </w:r>
+      <w:proofErr w:type="spellEnd"/>
+      <w:r>
+        <w:t>): Solo una fracci</w:t>
+      </w:r>
+      <w:r>
+        <w:rPr>
+          <w:rFonts w:ascii="Aptos" w:hAnsi="Aptos" w:cs="Aptos"/>
+        </w:rPr>
+        <w:t>ó</w:t>
+      </w:r>
+      <w:r>
+        <w:t xml:space="preserve">n de las empresas ha logrado escalar la IA a nivel empresarial. Analice las barreras estructurales (datos, </w:t>
+      </w:r>
+      <w:proofErr w:type="spellStart"/>
+      <w:r>
+        <w:t>talent</w:t>
+      </w:r>
+      <w:proofErr w:type="spellEnd"/>
+      <w:r>
+        <w:t>, cultura) que mantienen a la mayor</w:t>
+      </w:r>
+      <w:r>
+        <w:rPr>
+          <w:rFonts w:ascii="Aptos" w:hAnsi="Aptos" w:cs="Aptos"/>
+        </w:rPr>
+        <w:t>í</w:t>
+      </w:r>
+      <w:r>
+        <w:t xml:space="preserve">a en la fase de piloto. </w:t>
+      </w:r>
+      <w:r>
+        <w:rPr>
+          <w:rFonts w:ascii="Aptos" w:hAnsi="Aptos" w:cs="Aptos"/>
+        </w:rPr>
+        <w:t>¿</w:t>
+      </w:r>
+      <w:r>
+        <w:t>Qu</w:t>
+      </w:r>
+      <w:r>
+        <w:rPr>
+          <w:rFonts w:ascii="Aptos" w:hAnsi="Aptos" w:cs="Aptos"/>
+        </w:rPr>
+        <w:t>é</w:t>
+      </w:r>
+      <w:r>
+        <w:t xml:space="preserve"> est</w:t>
+      </w:r>
+      <w:r>
+        <w:rPr>
+          <w:rFonts w:ascii="Aptos" w:hAnsi="Aptos" w:cs="Aptos"/>
+        </w:rPr>
+        <w:t>á</w:t>
+      </w:r>
+      <w:r>
+        <w:t xml:space="preserve">n haciendo diferente los High </w:t>
+      </w:r>
+      <w:proofErr w:type="spellStart"/>
+      <w:r>
+        <w:t>Performers</w:t>
+      </w:r>
+      <w:proofErr w:type="spellEnd"/>
+      <w:r>
+        <w:t xml:space="preserve"> seg</w:t>
+      </w:r>
+      <w:r>
+        <w:rPr>
+          <w:rFonts w:ascii="Aptos" w:hAnsi="Aptos" w:cs="Aptos"/>
+        </w:rPr>
+        <w:t>ú</w:t>
+      </w:r>
+      <w:r>
+        <w:t>n el reporte?</w:t>
+      </w:r>
+    </w:p>
+    <w:p>
+      <w:r>
+        <w:t xml:space="preserve">3. </w:t>
+      </w:r>
+      <w:r>
+        <w:rPr>
+          <w:rFonts w:ascii="Segoe UI Symbol" w:hAnsi="Segoe UI Symbol" w:cs="Segoe UI Symbol"/>
+        </w:rPr>
+        <w:t>⁠</w:t>
+      </w:r>
+      <w:r>
+        <w:t>Retorno de Inversi</w:t>
+      </w:r>
+      <w:r>
+        <w:rPr>
+          <w:rFonts w:ascii="Aptos" w:hAnsi="Aptos" w:cs="Aptos"/>
+        </w:rPr>
+        <w:t>ó</w:t>
+      </w:r>
+      <w:r>
+        <w:t>n (ROI) Real: Existe una disonancia entre la adopci</w:t>
+      </w:r>
+      <w:r>
+        <w:rPr>
+          <w:rFonts w:ascii="Aptos" w:hAnsi="Aptos" w:cs="Aptos"/>
+        </w:rPr>
+        <w:t>ó</w:t>
+      </w:r>
+      <w:r>
+        <w:t>n de herramientas y el impacto en el EBIT (ganancias antes de intereses e impuestos). Contraste las expectativas de reducci</w:t>
+      </w:r>
+      <w:r>
+        <w:rPr>
+          <w:rFonts w:ascii="Aptos" w:hAnsi="Aptos" w:cs="Aptos"/>
+        </w:rPr>
+        <w:t>ó</w:t>
+      </w:r>
+      <w:r>
+        <w:t>n de costos vs. la generaci</w:t>
+      </w:r>
+      <w:r>
+        <w:rPr>
+          <w:rFonts w:ascii="Aptos" w:hAnsi="Aptos" w:cs="Aptos"/>
+        </w:rPr>
+        <w:t>ó</w:t>
+      </w:r>
+      <w:r>
+        <w:t xml:space="preserve">n de nuevos ingresos. </w:t>
+      </w:r>
+      <w:r>
+        <w:rPr>
+          <w:rFonts w:ascii="Aptos" w:hAnsi="Aptos" w:cs="Aptos"/>
+        </w:rPr>
+        <w:t>¿</w:t>
+      </w:r>
+      <w:r>
+        <w:t>En qu</w:t>
+      </w:r>
+      <w:r>
+        <w:rPr>
+          <w:rFonts w:ascii="Aptos" w:hAnsi="Aptos" w:cs="Aptos"/>
+        </w:rPr>
+        <w:t>é</w:t>
+      </w:r>
+      <w:r>
+        <w:t xml:space="preserve"> funciones de negocio se est</w:t>
+      </w:r>
+      <w:r>
+        <w:rPr>
+          <w:rFonts w:ascii="Aptos" w:hAnsi="Aptos" w:cs="Aptos"/>
+        </w:rPr>
+        <w:t>á</w:t>
+      </w:r>
+      <w:r>
+        <w:t xml:space="preserve"> viendo el valor real financiero hoy?</w:t>
+      </w:r>
+    </w:p>
+    <w:p>
+      <w:r>
+        <w:t xml:space="preserve">4. </w:t>
+      </w:r>
+      <w:r>
+        <w:rPr>
+          <w:rFonts w:ascii="Segoe UI Symbol" w:hAnsi="Segoe UI Symbol" w:cs="Segoe UI Symbol"/>
+        </w:rPr>
+        <w:t>⁠</w:t>
+      </w:r>
+      <w:proofErr w:type="spellStart"/>
+      <w:r>
+        <w:t>Rewiring</w:t>
+      </w:r>
+      <w:proofErr w:type="spellEnd"/>
+      <w:r>
+        <w:t xml:space="preserve"> Organizacional: McKinsey argumenta que la tecnolog</w:t>
+      </w:r>
+      <w:r>
+        <w:rPr>
+          <w:rFonts w:ascii="Aptos" w:hAnsi="Aptos" w:cs="Aptos"/>
+        </w:rPr>
+        <w:t>í</w:t>
+      </w:r>
+      <w:r>
+        <w:t>a por s</w:t>
+      </w:r>
+      <w:r>
+        <w:rPr>
+          <w:rFonts w:ascii="Aptos" w:hAnsi="Aptos" w:cs="Aptos"/>
+        </w:rPr>
+        <w:t>í</w:t>
+      </w:r>
+      <w:r>
+        <w:t xml:space="preserve"> sola no transforma. Describa los cambios necesarios en el Modelo Operativo y la Gesti</w:t>
+      </w:r>
+      <w:r>
+        <w:rPr>
+          <w:rFonts w:ascii="Aptos" w:hAnsi="Aptos" w:cs="Aptos"/>
+        </w:rPr>
+        <w:t>ó</w:t>
+      </w:r>
+      <w:r>
+        <w:t>n del Talento para que una empresa tradicional pueda soportar una estrategia de IA a escala.</w:t>
+      </w:r>
+    </w:p>
+    <w:p/>
+    <w:p>
+      <w:r>
+        <w:t xml:space="preserve">Bloque 2. </w:t>
+      </w:r>
+    </w:p>
+    <w:p>
+      <w:r>
+        <w:t>6. Riesgos de la Autonomía: Con la llegada de los agentes autónomos que pueden actuar</w:t>
+      </w:r>
+      <w:r>
+        <w:t xml:space="preserve"> </w:t>
+      </w:r>
+      <w:r>
+        <w:t>(ej. enviar correos, hacer compras), el perfil de riesgo cambia. Analice los nuevos vectores</w:t>
+      </w:r>
+      <w:r>
+        <w:t xml:space="preserve"> </w:t>
+      </w:r>
+      <w:r>
+        <w:t>de riesgo (más allá de las alucinaciones) y proponga un esquema de gobernanza para un</w:t>
+      </w:r>
+      <w:r>
+        <w:t xml:space="preserve"> </w:t>
+      </w:r>
+      <w:r>
+        <w:t>Humano</w:t>
+      </w:r>
+      <w:r>
+        <w:t xml:space="preserve"> </w:t>
+      </w:r>
+      <w:r>
+        <w:t>en</w:t>
+      </w:r>
+      <w:r>
+        <w:t xml:space="preserve"> </w:t>
+      </w:r>
+      <w:r>
+        <w:t>el</w:t>
+      </w:r>
+      <w:r>
+        <w:t xml:space="preserve"> </w:t>
+      </w:r>
+      <w:r>
+        <w:t>Bucle (Human-in-</w:t>
+      </w:r>
+      <w:proofErr w:type="spellStart"/>
+      <w:r>
+        <w:t>the</w:t>
+      </w:r>
+      <w:proofErr w:type="spellEnd"/>
+      <w:r>
+        <w:t>-</w:t>
+      </w:r>
+      <w:proofErr w:type="spellStart"/>
+      <w:r>
+        <w:t>loop</w:t>
+      </w:r>
+      <w:proofErr w:type="spellEnd"/>
+      <w:r>
+        <w:t>).</w:t>
+      </w:r>
+    </w:p>
+    <w:p>
+      <w:r>
+        <w:t xml:space="preserve">7. </w:t>
+      </w:r>
+      <w:proofErr w:type="spellStart"/>
+      <w:proofErr w:type="gramStart"/>
+      <w:r>
+        <w:t>SoberaníadelaIA</w:t>
+      </w:r>
+      <w:proofErr w:type="spellEnd"/>
+      <w:r>
+        <w:t>(</w:t>
+      </w:r>
+      <w:proofErr w:type="spellStart"/>
+      <w:proofErr w:type="gramEnd"/>
+      <w:r>
+        <w:t>SovereignAI</w:t>
+      </w:r>
+      <w:proofErr w:type="spellEnd"/>
+      <w:r>
+        <w:t>): Varios países están invirtiendo en infraestructura pro</w:t>
+      </w:r>
+      <w:r>
+        <w:t>pia</w:t>
+      </w:r>
+      <w:r>
+        <w:t xml:space="preserve"> </w:t>
+      </w:r>
+      <w:r>
+        <w:t>de</w:t>
+      </w:r>
+      <w:r>
+        <w:t xml:space="preserve"> </w:t>
+      </w:r>
+      <w:r>
+        <w:t>IA.</w:t>
+      </w:r>
+      <w:r>
+        <w:t xml:space="preserve"> </w:t>
+      </w:r>
+      <w:r>
+        <w:t>Explique</w:t>
+      </w:r>
+      <w:r>
+        <w:t xml:space="preserve"> </w:t>
+      </w:r>
+      <w:r>
+        <w:t>las</w:t>
+      </w:r>
+      <w:r>
+        <w:t xml:space="preserve"> </w:t>
+      </w:r>
+      <w:r>
+        <w:t>motivaciones</w:t>
+      </w:r>
+      <w:r>
+        <w:t xml:space="preserve"> </w:t>
+      </w:r>
+      <w:r>
+        <w:t>geopolíticas</w:t>
+      </w:r>
+      <w:r>
+        <w:t xml:space="preserve"> </w:t>
+      </w:r>
+      <w:r>
+        <w:t>y</w:t>
+      </w:r>
+      <w:r>
+        <w:t xml:space="preserve"> </w:t>
+      </w:r>
+      <w:r>
+        <w:t>de</w:t>
+      </w:r>
+      <w:r>
+        <w:t xml:space="preserve"> </w:t>
+      </w:r>
+      <w:r>
+        <w:t>privacidad</w:t>
+      </w:r>
+      <w:r>
+        <w:t xml:space="preserve"> </w:t>
+      </w:r>
+      <w:r>
+        <w:t>detrás</w:t>
+      </w:r>
+      <w:r>
+        <w:t xml:space="preserve"> </w:t>
+      </w:r>
+      <w:r>
+        <w:t>de</w:t>
+      </w:r>
+      <w:r>
+        <w:t xml:space="preserve"> </w:t>
+      </w:r>
+      <w:r>
+        <w:t>esta</w:t>
+      </w:r>
+      <w:r>
+        <w:t xml:space="preserve"> </w:t>
+      </w:r>
+      <w:r>
+        <w:t>tendencia.</w:t>
+      </w:r>
+    </w:p>
+    <w:p>
+      <w:r>
+        <w:t xml:space="preserve">¿Por qué una nación querría tener sus propios </w:t>
+      </w:r>
+      <w:proofErr w:type="spellStart"/>
+      <w:r>
+        <w:t>Foundation</w:t>
+      </w:r>
+      <w:proofErr w:type="spellEnd"/>
+      <w:r>
+        <w:t xml:space="preserve"> </w:t>
+      </w:r>
+      <w:proofErr w:type="spellStart"/>
+      <w:r>
+        <w:t>Models</w:t>
+      </w:r>
+      <w:proofErr w:type="spellEnd"/>
+      <w:r>
+        <w:t>?</w:t>
+      </w:r>
+    </w:p>
+    <w:p>
+      <w:r>
+        <w:t>8. Confianza</w:t>
+      </w:r>
+      <w:r>
+        <w:t xml:space="preserve"> </w:t>
+      </w:r>
+      <w:r>
+        <w:t>Digital (Digital Trust): En un mundo saturado de contenido sintético, ¿cómo</w:t>
+      </w:r>
+      <w:r>
+        <w:t xml:space="preserve"> </w:t>
+      </w:r>
+      <w:r>
+        <w:t>se convierte la Confianza Digital en un activo de negocio tangible? Relacione esto con la</w:t>
+      </w:r>
+      <w:r>
+        <w:t xml:space="preserve"> </w:t>
+      </w:r>
+      <w:r>
+        <w:t>ciberseguridad y la verificación de identidad</w:t>
+      </w:r>
+      <w:r>
+        <w:t>.</w:t>
+      </w:r>
+    </w:p>
+    <w:p/>
+    <w:p>
+      <w:proofErr w:type="spellStart"/>
+      <w:r>
+        <w:lastRenderedPageBreak/>
+        <w:t>B</w:t>
+      </w:r>
+      <w:r>
+        <w:t>bloque</w:t>
+      </w:r>
+      <w:proofErr w:type="spellEnd"/>
+      <w:r>
+        <w:t xml:space="preserve"> 3: Convergencia Tecnológica y Futuro, elegí las preguntas: </w:t>
+      </w:r>
+    </w:p>
+    <w:p/>
+    <w:p>
+      <w:r>
+        <w:t xml:space="preserve">11. Convergencia IA + Robótica: El reporte de Tech </w:t>
+      </w:r>
+      <w:proofErr w:type="spellStart"/>
+      <w:r>
+        <w:t>Trends</w:t>
+      </w:r>
+      <w:proofErr w:type="spellEnd"/>
+      <w:r>
+        <w:t xml:space="preserve"> menciona a los robots humanoides</w:t>
+      </w:r>
+    </w:p>
+    <w:p>
+      <w:r>
+        <w:t xml:space="preserve">y la robótica física. ¿Cómo la IA Generativa está resolviendo el problema de </w:t>
+      </w:r>
+      <w:proofErr w:type="spellStart"/>
+      <w:r>
+        <w:t>Moravec’s</w:t>
+      </w:r>
+      <w:proofErr w:type="spellEnd"/>
+    </w:p>
+    <w:p>
+      <w:proofErr w:type="spellStart"/>
+      <w:r>
+        <w:t>paradox</w:t>
+      </w:r>
+      <w:proofErr w:type="spellEnd"/>
+      <w:r>
+        <w:t xml:space="preserve"> para permitir que los robots entiendan y naveguen el mundo físico mejor que</w:t>
+      </w:r>
+    </w:p>
+    <w:p>
+      <w:r>
+        <w:t>antes?</w:t>
+      </w:r>
+    </w:p>
+    <w:p>
+      <w:r>
+        <w:t xml:space="preserve">14. Desarrollo de Software y </w:t>
+      </w:r>
+      <w:proofErr w:type="spellStart"/>
+      <w:r>
+        <w:t>Superagency</w:t>
+      </w:r>
+      <w:proofErr w:type="spellEnd"/>
+      <w:r>
+        <w:t>: Si la IA escribe gran parte del código, ¿cómo</w:t>
+      </w:r>
+    </w:p>
+    <w:p>
+      <w:r>
+        <w:t>cambia el rol del ingeniero de software junior? Analice el concepto de deuda técnica en la</w:t>
+      </w:r>
+    </w:p>
+    <w:p>
+      <w:r>
+        <w:t>era de la generación automática de código.</w:t>
+      </w:r>
+    </w:p>
+    <w:p>
+      <w:r>
+        <w:t>15. Conectividad Avanzada y Edge AI: Para que la IA funcione en tiempo real (ej. vehículos autónomos), no todo puede ir a la nube. Explique la relación simbiótica entre la conectividad avanzada (5G/6G, satelital) y la capacidad de ejecutar IA en el borde (Edge</w:t>
+      </w:r>
+    </w:p>
+    <w:p>
+      <w:r>
+        <w:t>Computing).</w:t>
       </w:r>
     </w:p>
     <w:sectPr>

</xml_diff>